<commit_message>
Docent handleiding + fouten gerepareerd
</commit_message>
<xml_diff>
--- a/teacher_guides/2a_var_con.docx
+++ b/teacher_guides/2a_var_con.docx
@@ -45,8 +45,17 @@
           <w:b/>
           <w:bCs/>
         </w:rPr>
-        <w:t>Introductie Maximum probleem</w:t>
-      </w:r>
+        <w:t xml:space="preserve">Introductie </w:t>
+      </w:r>
+      <w:proofErr w:type="gramStart"/>
+      <w:r>
+        <w:rPr>
+          <w:b/>
+          <w:bCs/>
+        </w:rPr>
+        <w:t>Maximum probleem</w:t>
+      </w:r>
+      <w:proofErr w:type="gramEnd"/>
       <w:r>
         <w:rPr>
           <w:b/>
@@ -202,20 +211,40 @@
         </w:numPr>
       </w:pPr>
       <w:r>
-        <w:t xml:space="preserve">Hamer op gebruikt “ voor aangeven van een string. </w:t>
-      </w:r>
-    </w:p>
-    <w:p>
-      <w:pPr>
-        <w:pStyle w:val="NoSpacing"/>
-      </w:pPr>
-      <w:r>
-        <w:rPr>
-          <w:b/>
-          <w:bCs/>
-        </w:rPr>
-        <w:t>Terug naar maximum probleem</w:t>
-      </w:r>
+        <w:t xml:space="preserve">5 </w:t>
+      </w:r>
+      <w:r>
+        <w:t xml:space="preserve">Hamer op gebruikt </w:t>
+      </w:r>
+      <w:proofErr w:type="gramStart"/>
+      <w:r>
+        <w:t>“ voor</w:t>
+      </w:r>
+      <w:proofErr w:type="gramEnd"/>
+      <w:r>
+        <w:t xml:space="preserve"> aangeven van een string. </w:t>
+      </w:r>
+    </w:p>
+    <w:p>
+      <w:pPr>
+        <w:pStyle w:val="NoSpacing"/>
+      </w:pPr>
+      <w:r>
+        <w:rPr>
+          <w:b/>
+          <w:bCs/>
+        </w:rPr>
+        <w:t xml:space="preserve">Terug naar </w:t>
+      </w:r>
+      <w:proofErr w:type="gramStart"/>
+      <w:r>
+        <w:rPr>
+          <w:b/>
+          <w:bCs/>
+        </w:rPr>
+        <w:t>maximum probleem</w:t>
+      </w:r>
+      <w:proofErr w:type="gramEnd"/>
       <w:r>
         <w:rPr>
           <w:b/>
@@ -224,7 +253,7 @@
         <w:t xml:space="preserve"> (</w:t>
       </w:r>
       <w:r>
-        <w:t>5 min)</w:t>
+        <w:t>min)</w:t>
       </w:r>
     </w:p>
     <w:p>
@@ -306,12 +335,37 @@
       <w:pPr>
         <w:pStyle w:val="NoSpacing"/>
       </w:pPr>
-      <w:r>
-        <w:rPr>
-          <w:b/>
-          <w:bCs/>
-        </w:rPr>
-        <w:t>Introdoctie if statement</w:t>
+      <w:proofErr w:type="spellStart"/>
+      <w:r>
+        <w:rPr>
+          <w:b/>
+          <w:bCs/>
+        </w:rPr>
+        <w:t>Introdoctie</w:t>
+      </w:r>
+      <w:proofErr w:type="spellEnd"/>
+      <w:r>
+        <w:rPr>
+          <w:b/>
+          <w:bCs/>
+        </w:rPr>
+        <w:t xml:space="preserve"> </w:t>
+      </w:r>
+      <w:proofErr w:type="spellStart"/>
+      <w:r>
+        <w:rPr>
+          <w:b/>
+          <w:bCs/>
+        </w:rPr>
+        <w:t>if</w:t>
+      </w:r>
+      <w:proofErr w:type="spellEnd"/>
+      <w:r>
+        <w:rPr>
+          <w:b/>
+          <w:bCs/>
+        </w:rPr>
+        <w:t xml:space="preserve"> statement</w:t>
       </w:r>
       <w:r>
         <w:rPr>
@@ -342,8 +396,15 @@
           <w:bCs/>
         </w:rPr>
       </w:pPr>
-      <w:r>
-        <w:t>if-statement</w:t>
+      <w:proofErr w:type="spellStart"/>
+      <w:proofErr w:type="gramStart"/>
+      <w:r>
+        <w:t>if</w:t>
+      </w:r>
+      <w:proofErr w:type="spellEnd"/>
+      <w:proofErr w:type="gramEnd"/>
+      <w:r>
+        <w:t>-statement</w:t>
       </w:r>
     </w:p>
     <w:p>
@@ -358,14 +419,20 @@
           <w:bCs/>
         </w:rPr>
       </w:pPr>
-      <w:r>
-        <w:t>opdracht 4</w:t>
-      </w:r>
-    </w:p>
-    <w:p>
-      <w:pPr>
-        <w:pStyle w:val="NoSpacing"/>
-      </w:pPr>
+      <w:proofErr w:type="gramStart"/>
+      <w:r>
+        <w:t>opdracht</w:t>
+      </w:r>
+      <w:proofErr w:type="gramEnd"/>
+      <w:r>
+        <w:t xml:space="preserve"> 4</w:t>
+      </w:r>
+    </w:p>
+    <w:p>
+      <w:pPr>
+        <w:pStyle w:val="NoSpacing"/>
+      </w:pPr>
+      <w:proofErr w:type="spellStart"/>
       <w:r>
         <w:rPr>
           <w:b/>
@@ -373,6 +440,7 @@
         </w:rPr>
         <w:t>If-else</w:t>
       </w:r>
+      <w:proofErr w:type="spellEnd"/>
       <w:r>
         <w:rPr>
           <w:b/>
@@ -396,9 +464,11 @@
           <w:bCs/>
         </w:rPr>
       </w:pPr>
+      <w:proofErr w:type="spellStart"/>
       <w:r>
         <w:t>If-else</w:t>
       </w:r>
+      <w:proofErr w:type="spellEnd"/>
     </w:p>
     <w:p>
       <w:pPr>
@@ -424,12 +494,21 @@
           <w:bCs/>
         </w:rPr>
       </w:pPr>
-      <w:r>
-        <w:rPr>
-          <w:b/>
-          <w:bCs/>
-        </w:rPr>
-        <w:t>If-else boom</w:t>
+      <w:proofErr w:type="spellStart"/>
+      <w:r>
+        <w:rPr>
+          <w:b/>
+          <w:bCs/>
+        </w:rPr>
+        <w:t>If-else</w:t>
+      </w:r>
+      <w:proofErr w:type="spellEnd"/>
+      <w:r>
+        <w:rPr>
+          <w:b/>
+          <w:bCs/>
+        </w:rPr>
+        <w:t xml:space="preserve"> boom</w:t>
       </w:r>
       <w:r>
         <w:rPr>
@@ -457,9 +536,27 @@
           <w:numId w:val="5"/>
         </w:numPr>
       </w:pPr>
-      <w:r>
-        <w:t>If, elif, else</w:t>
-      </w:r>
+      <w:proofErr w:type="spellStart"/>
+      <w:r>
+        <w:t>If</w:t>
+      </w:r>
+      <w:proofErr w:type="spellEnd"/>
+      <w:r>
+        <w:t xml:space="preserve">, </w:t>
+      </w:r>
+      <w:proofErr w:type="spellStart"/>
+      <w:r>
+        <w:t>elif</w:t>
+      </w:r>
+      <w:proofErr w:type="spellEnd"/>
+      <w:r>
+        <w:t xml:space="preserve">, </w:t>
+      </w:r>
+      <w:proofErr w:type="spellStart"/>
+      <w:r>
+        <w:t>else</w:t>
+      </w:r>
+      <w:proofErr w:type="spellEnd"/>
     </w:p>
     <w:p>
       <w:pPr>
@@ -497,6 +594,7 @@
       <w:pPr>
         <w:pStyle w:val="NoSpacing"/>
       </w:pPr>
+      <w:proofErr w:type="gramStart"/>
       <w:r>
         <w:rPr>
           <w:b/>
@@ -504,6 +602,7 @@
         </w:rPr>
         <w:t>afronden</w:t>
       </w:r>
+      <w:proofErr w:type="gramEnd"/>
       <w:r>
         <w:rPr>
           <w:b/>
@@ -544,7 +643,15 @@
         </w:rPr>
       </w:pPr>
       <w:r>
-        <w:t>Wat hebbben we geleerd?</w:t>
+        <w:t xml:space="preserve">Wat </w:t>
+      </w:r>
+      <w:proofErr w:type="spellStart"/>
+      <w:r>
+        <w:t>hebbben</w:t>
+      </w:r>
+      <w:proofErr w:type="spellEnd"/>
+      <w:r>
+        <w:t xml:space="preserve"> we geleerd?</w:t>
       </w:r>
     </w:p>
     <w:p>
@@ -563,7 +670,10 @@
         <w:t xml:space="preserve">Huiswerk voor volgende </w:t>
       </w:r>
       <w:r>
-        <w:t xml:space="preserve">les: </w:t>
+        <w:t>week</w:t>
+      </w:r>
+      <w:r>
+        <w:t xml:space="preserve">: </w:t>
       </w:r>
       <w:r>
         <w:t xml:space="preserve">Opdracht </w:t>
@@ -632,8 +742,13 @@
       <w:r>
         <w:t xml:space="preserve"> </w:t>
       </w:r>
-      <w:r>
-        <w:t>prowise presenter</w:t>
+      <w:proofErr w:type="spellStart"/>
+      <w:r>
+        <w:t>prowise</w:t>
+      </w:r>
+      <w:proofErr w:type="spellEnd"/>
+      <w:r>
+        <w:t xml:space="preserve"> presenter</w:t>
       </w:r>
       <w:r>
         <w:t xml:space="preserve"> </w:t>
@@ -769,9 +884,11 @@
           <w:numId w:val="10"/>
         </w:numPr>
       </w:pPr>
+      <w:proofErr w:type="spellStart"/>
       <w:r>
         <w:t>False</w:t>
       </w:r>
+      <w:proofErr w:type="spellEnd"/>
     </w:p>
     <w:p>
       <w:pPr>
@@ -890,7 +1007,21 @@
         <w:rPr>
           <w:bCs/>
         </w:rPr>
-        <w:t>Code geeft enkel True or False al</w:t>
+        <w:t xml:space="preserve">Code geeft enkel True or </w:t>
+      </w:r>
+      <w:proofErr w:type="spellStart"/>
+      <w:r>
+        <w:rPr>
+          <w:bCs/>
+        </w:rPr>
+        <w:t>False</w:t>
+      </w:r>
+      <w:proofErr w:type="spellEnd"/>
+      <w:r>
+        <w:rPr>
+          <w:bCs/>
+        </w:rPr>
+        <w:t xml:space="preserve"> al</w:t>
       </w:r>
       <w:r>
         <w:rPr>
@@ -981,11 +1112,19 @@
           <w:bCs/>
         </w:rPr>
       </w:pPr>
-      <w:r>
-        <w:rPr>
-          <w:bCs/>
-        </w:rPr>
-        <w:t>print niks</w:t>
+      <w:proofErr w:type="gramStart"/>
+      <w:r>
+        <w:rPr>
+          <w:bCs/>
+        </w:rPr>
+        <w:t>print</w:t>
+      </w:r>
+      <w:proofErr w:type="gramEnd"/>
+      <w:r>
+        <w:rPr>
+          <w:bCs/>
+        </w:rPr>
+        <w:t xml:space="preserve"> niks</w:t>
       </w:r>
     </w:p>
     <w:p>
@@ -999,12 +1138,14 @@
           <w:bCs/>
         </w:rPr>
       </w:pPr>
+      <w:proofErr w:type="spellStart"/>
       <w:r>
         <w:rPr>
           <w:bCs/>
         </w:rPr>
         <w:t>IdentationError</w:t>
       </w:r>
+      <w:proofErr w:type="spellEnd"/>
     </w:p>
     <w:p>
       <w:pPr>
@@ -1126,7 +1267,21 @@
         <w:rPr>
           <w:bCs/>
         </w:rPr>
-        <w:t>“bonjour”</w:t>
+        <w:t>“</w:t>
+      </w:r>
+      <w:proofErr w:type="gramStart"/>
+      <w:r>
+        <w:rPr>
+          <w:bCs/>
+        </w:rPr>
+        <w:t>bonjour</w:t>
+      </w:r>
+      <w:proofErr w:type="gramEnd"/>
+      <w:r>
+        <w:rPr>
+          <w:bCs/>
+        </w:rPr>
+        <w:t>”</w:t>
       </w:r>
     </w:p>
     <w:p>
@@ -1144,7 +1299,23 @@
         <w:rPr>
           <w:bCs/>
         </w:rPr>
-        <w:t>“hello”</w:t>
+        <w:t>“</w:t>
+      </w:r>
+      <w:proofErr w:type="spellStart"/>
+      <w:proofErr w:type="gramStart"/>
+      <w:r>
+        <w:rPr>
+          <w:bCs/>
+        </w:rPr>
+        <w:t>hello</w:t>
+      </w:r>
+      <w:proofErr w:type="spellEnd"/>
+      <w:proofErr w:type="gramEnd"/>
+      <w:r>
+        <w:rPr>
+          <w:bCs/>
+        </w:rPr>
+        <w:t>”</w:t>
       </w:r>
     </w:p>
     <w:p>
@@ -1162,7 +1333,21 @@
         <w:rPr>
           <w:bCs/>
         </w:rPr>
-        <w:t>“bonjour”</w:t>
+        <w:t>“</w:t>
+      </w:r>
+      <w:proofErr w:type="gramStart"/>
+      <w:r>
+        <w:rPr>
+          <w:bCs/>
+        </w:rPr>
+        <w:t>bonjour</w:t>
+      </w:r>
+      <w:proofErr w:type="gramEnd"/>
+      <w:r>
+        <w:rPr>
+          <w:bCs/>
+        </w:rPr>
+        <w:t>”</w:t>
       </w:r>
     </w:p>
     <w:p>
@@ -1180,8 +1365,18 @@
         <w:rPr>
           <w:bCs/>
         </w:rPr>
-        <w:t>“hello</w:t>
-      </w:r>
+        <w:t>“</w:t>
+      </w:r>
+      <w:proofErr w:type="spellStart"/>
+      <w:proofErr w:type="gramStart"/>
+      <w:r>
+        <w:rPr>
+          <w:bCs/>
+        </w:rPr>
+        <w:t>hello</w:t>
+      </w:r>
+      <w:proofErr w:type="spellEnd"/>
+      <w:proofErr w:type="gramEnd"/>
       <w:r>
         <w:rPr>
           <w:bCs/>
@@ -1404,12 +1599,28 @@
                                 <w:lang w:val="en-US"/>
                               </w:rPr>
                             </w:pPr>
+                            <w:proofErr w:type="spellStart"/>
                             <w:r>
                               <w:rPr>
                                 <w:lang w:val="en-US"/>
                               </w:rPr>
-                              <w:t>Verkeerde identation</w:t>
+                              <w:t>Verkeerde</w:t>
                             </w:r>
+                            <w:proofErr w:type="spellEnd"/>
+                            <w:r>
+                              <w:rPr>
+                                <w:lang w:val="en-US"/>
+                              </w:rPr>
+                              <w:t xml:space="preserve"> </w:t>
+                            </w:r>
+                            <w:proofErr w:type="spellStart"/>
+                            <w:r>
+                              <w:rPr>
+                                <w:lang w:val="en-US"/>
+                              </w:rPr>
+                              <w:t>identation</w:t>
+                            </w:r>
+                            <w:proofErr w:type="spellEnd"/>
                           </w:p>
                         </w:txbxContent>
                       </wps:txbx>
@@ -1483,44 +1694,85 @@
           </mc:Fallback>
         </mc:AlternateContent>
       </w:r>
-      <w:r>
-        <w:rPr>
-          <w:b/>
-          <w:lang w:val="en-US"/>
-        </w:rPr>
-        <w:t>Opdracht 8</w:t>
-      </w:r>
-    </w:p>
-    <w:p>
-      <w:pPr>
-        <w:pStyle w:val="NoSpacing"/>
-        <w:rPr>
-          <w:bCs/>
-          <w:lang w:val="en-US"/>
-        </w:rPr>
-      </w:pPr>
-      <w:r>
-        <w:rPr>
-          <w:bCs/>
-          <w:lang w:val="en-US"/>
-        </w:rPr>
-        <w:t>speler1 = (input("rock, paper of scissor "))</w:t>
-      </w:r>
-    </w:p>
-    <w:p>
-      <w:pPr>
-        <w:pStyle w:val="NoSpacing"/>
-        <w:rPr>
-          <w:bCs/>
-          <w:lang w:val="en-US"/>
-        </w:rPr>
-      </w:pPr>
-      <w:r>
-        <w:rPr>
-          <w:bCs/>
-          <w:lang w:val="en-US"/>
-        </w:rPr>
-        <w:t>speler2 = (input("rock, paper of scissor "))</w:t>
+      <w:proofErr w:type="spellStart"/>
+      <w:r>
+        <w:rPr>
+          <w:b/>
+          <w:lang w:val="en-US"/>
+        </w:rPr>
+        <w:t>Opdracht</w:t>
+      </w:r>
+      <w:proofErr w:type="spellEnd"/>
+      <w:r>
+        <w:rPr>
+          <w:b/>
+          <w:lang w:val="en-US"/>
+        </w:rPr>
+        <w:t xml:space="preserve"> 8</w:t>
+      </w:r>
+    </w:p>
+    <w:p>
+      <w:pPr>
+        <w:pStyle w:val="NoSpacing"/>
+        <w:rPr>
+          <w:bCs/>
+          <w:lang w:val="en-US"/>
+        </w:rPr>
+      </w:pPr>
+      <w:r>
+        <w:rPr>
+          <w:bCs/>
+          <w:lang w:val="en-US"/>
+        </w:rPr>
+        <w:t>speler1 = (</w:t>
+      </w:r>
+      <w:proofErr w:type="gramStart"/>
+      <w:r>
+        <w:rPr>
+          <w:bCs/>
+          <w:lang w:val="en-US"/>
+        </w:rPr>
+        <w:t>input(</w:t>
+      </w:r>
+      <w:proofErr w:type="gramEnd"/>
+      <w:r>
+        <w:rPr>
+          <w:bCs/>
+          <w:lang w:val="en-US"/>
+        </w:rPr>
+        <w:t>"rock, paper of scissor "))</w:t>
+      </w:r>
+    </w:p>
+    <w:p>
+      <w:pPr>
+        <w:pStyle w:val="NoSpacing"/>
+        <w:rPr>
+          <w:bCs/>
+          <w:lang w:val="en-US"/>
+        </w:rPr>
+      </w:pPr>
+      <w:r>
+        <w:rPr>
+          <w:bCs/>
+          <w:lang w:val="en-US"/>
+        </w:rPr>
+        <w:t>speler2 = (</w:t>
+      </w:r>
+      <w:proofErr w:type="gramStart"/>
+      <w:r>
+        <w:rPr>
+          <w:bCs/>
+          <w:lang w:val="en-US"/>
+        </w:rPr>
+        <w:t>input(</w:t>
+      </w:r>
+      <w:proofErr w:type="gramEnd"/>
+      <w:r>
+        <w:rPr>
+          <w:bCs/>
+          <w:lang w:val="en-US"/>
+        </w:rPr>
+        <w:t>"rock, paper of scissor "))</w:t>
       </w:r>
     </w:p>
     <w:p>
@@ -1603,12 +1855,28 @@
                                 <w:lang w:val="en-US"/>
                               </w:rPr>
                             </w:pPr>
+                            <w:proofErr w:type="spellStart"/>
                             <w:r>
                               <w:rPr>
                                 <w:lang w:val="en-US"/>
                               </w:rPr>
-                              <w:t>Verkeerde identation</w:t>
+                              <w:t>Verkeerde</w:t>
                             </w:r>
+                            <w:proofErr w:type="spellEnd"/>
+                            <w:r>
+                              <w:rPr>
+                                <w:lang w:val="en-US"/>
+                              </w:rPr>
+                              <w:t xml:space="preserve"> </w:t>
+                            </w:r>
+                            <w:proofErr w:type="spellStart"/>
+                            <w:r>
+                              <w:rPr>
+                                <w:lang w:val="en-US"/>
+                              </w:rPr>
+                              <w:t>identation</w:t>
+                            </w:r>
+                            <w:proofErr w:type="spellEnd"/>
                           </w:p>
                         </w:txbxContent>
                       </wps:txbx>
@@ -1626,7 +1894,7 @@
           </mc:Choice>
           <mc:Fallback>
             <w:pict>
-              <v:shape w14:anchorId="6F4BAEE6" id="Callout: Line 5" o:spid="_x0000_s1027" type="#_x0000_t47" style="position:absolute;margin-left:327pt;margin-top:.4pt;width:99pt;height:54.75pt;z-index:251667456;visibility:visible;mso-wrap-style:square;mso-wrap-distance-left:9pt;mso-wrap-distance-top:0;mso-wrap-distance-right:9pt;mso-wrap-distance-bottom:0;mso-position-horizontal:absolute;mso-position-horizontal-relative:text;mso-position-vertical:absolute;mso-position-vertical-relative:text;v-text-anchor:middle" o:gfxdata="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" adj="-17771,22524" fillcolor="white [3201]" strokecolor="black [3200]" strokeweight="1pt">
+              <v:shape w14:anchorId="6F4BAEE6" id="Callout: Line 5" o:spid="_x0000_s1027" type="#_x0000_t47" style="position:absolute;margin-left:327pt;margin-top:.4pt;width:99pt;height:54.75pt;z-index:251667456;visibility:visible;mso-wrap-style:square;mso-wrap-distance-left:9pt;mso-wrap-distance-top:0;mso-wrap-distance-right:9pt;mso-wrap-distance-bottom:0;mso-position-horizontal:absolute;mso-position-horizontal-relative:text;mso-position-vertical:absolute;mso-position-vertical-relative:text;v-text-anchor:middle" o:gfxdata="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" adj="-17771,22524" fillcolor="white [3201]" strokecolor="black [3200]" strokeweight="1pt">
                 <v:textbox>
                   <w:txbxContent>
                     <w:p>
@@ -1672,8 +1940,17 @@
           <w:bCs/>
           <w:lang w:val="en-US"/>
         </w:rPr>
-        <w:t>if speler1 == "rock" and speler2 =="rock" :</w:t>
-      </w:r>
+        <w:t>if speler1 == "rock" and speler2 =="rock</w:t>
+      </w:r>
+      <w:proofErr w:type="gramStart"/>
+      <w:r>
+        <w:rPr>
+          <w:bCs/>
+          <w:lang w:val="en-US"/>
+        </w:rPr>
+        <w:t>" :</w:t>
+      </w:r>
+      <w:proofErr w:type="gramEnd"/>
     </w:p>
     <w:p>
       <w:pPr>
@@ -1704,8 +1981,17 @@
           <w:bCs/>
           <w:lang w:val="en-US"/>
         </w:rPr>
-        <w:t xml:space="preserve">    if speler1 == "scissor" and speler2 =="scissor" :</w:t>
-      </w:r>
+        <w:t xml:space="preserve">    if speler1 == "scissor" and speler2 =="scissor</w:t>
+      </w:r>
+      <w:proofErr w:type="gramStart"/>
+      <w:r>
+        <w:rPr>
+          <w:bCs/>
+          <w:lang w:val="en-US"/>
+        </w:rPr>
+        <w:t>" :</w:t>
+      </w:r>
+      <w:proofErr w:type="gramEnd"/>
     </w:p>
     <w:p>
       <w:pPr>
@@ -1736,8 +2022,17 @@
           <w:bCs/>
           <w:lang w:val="en-US"/>
         </w:rPr>
-        <w:t xml:space="preserve">        if speler1 == "paper" and speler2 =="paper" :</w:t>
-      </w:r>
+        <w:t xml:space="preserve">        if speler1 == "paper" and speler2 =="paper</w:t>
+      </w:r>
+      <w:proofErr w:type="gramStart"/>
+      <w:r>
+        <w:rPr>
+          <w:bCs/>
+          <w:lang w:val="en-US"/>
+        </w:rPr>
+        <w:t>" :</w:t>
+      </w:r>
+      <w:proofErr w:type="gramEnd"/>
     </w:p>
     <w:p>
       <w:pPr>
@@ -1826,12 +2121,28 @@
                                 <w:lang w:val="en-US"/>
                               </w:rPr>
                             </w:pPr>
+                            <w:proofErr w:type="spellStart"/>
                             <w:r>
                               <w:rPr>
                                 <w:lang w:val="en-US"/>
                               </w:rPr>
-                              <w:t>Verkeerde identation</w:t>
+                              <w:t>Verkeerde</w:t>
                             </w:r>
+                            <w:proofErr w:type="spellEnd"/>
+                            <w:r>
+                              <w:rPr>
+                                <w:lang w:val="en-US"/>
+                              </w:rPr>
+                              <w:t xml:space="preserve"> </w:t>
+                            </w:r>
+                            <w:proofErr w:type="spellStart"/>
+                            <w:r>
+                              <w:rPr>
+                                <w:lang w:val="en-US"/>
+                              </w:rPr>
+                              <w:t>identation</w:t>
+                            </w:r>
+                            <w:proofErr w:type="spellEnd"/>
                           </w:p>
                         </w:txbxContent>
                       </wps:txbx>
@@ -1849,7 +2160,7 @@
           </mc:Choice>
           <mc:Fallback>
             <w:pict>
-              <v:shape w14:anchorId="6B9B2060" id="Callout: Line 2" o:spid="_x0000_s1028" type="#_x0000_t47" style="position:absolute;margin-left:238.5pt;margin-top:1pt;width:99pt;height:54.75pt;z-index:251661312;visibility:visible;mso-wrap-style:square;mso-wrap-distance-left:9pt;mso-wrap-distance-top:0;mso-wrap-distance-right:9pt;mso-wrap-distance-bottom:0;mso-position-horizontal:absolute;mso-position-horizontal-relative:text;mso-position-vertical:absolute;mso-position-vertical-relative:text;v-text-anchor:middle" o:gfxdata="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" adj="-23825,21933" fillcolor="white [3201]" strokecolor="black [3200]" strokeweight="1pt">
+              <v:shape w14:anchorId="6B9B2060" id="Callout: Line 2" o:spid="_x0000_s1028" type="#_x0000_t47" style="position:absolute;margin-left:238.5pt;margin-top:1pt;width:99pt;height:54.75pt;z-index:251661312;visibility:visible;mso-wrap-style:square;mso-wrap-distance-left:9pt;mso-wrap-distance-top:0;mso-wrap-distance-right:9pt;mso-wrap-distance-bottom:0;mso-position-horizontal:absolute;mso-position-horizontal-relative:text;mso-position-vertical:absolute;mso-position-vertical-relative:text;v-text-anchor:middle" o:gfxdata="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" adj="-23825,21933" fillcolor="white [3201]" strokecolor="black [3200]" strokeweight="1pt">
                 <v:textbox>
                   <w:txbxContent>
                     <w:p>
@@ -1936,7 +2247,39 @@
           <w:bCs/>
           <w:lang w:val="en-US"/>
         </w:rPr>
-        <w:t xml:space="preserve">        print("speler 1 wins")</w:t>
+        <w:t xml:space="preserve">        </w:t>
+      </w:r>
+      <w:proofErr w:type="gramStart"/>
+      <w:r>
+        <w:rPr>
+          <w:bCs/>
+          <w:lang w:val="en-US"/>
+        </w:rPr>
+        <w:t>print(</w:t>
+      </w:r>
+      <w:proofErr w:type="gramEnd"/>
+      <w:r>
+        <w:rPr>
+          <w:bCs/>
+          <w:lang w:val="en-US"/>
+        </w:rPr>
+        <w:t>"</w:t>
+      </w:r>
+      <w:proofErr w:type="spellStart"/>
+      <w:r>
+        <w:rPr>
+          <w:bCs/>
+          <w:lang w:val="en-US"/>
+        </w:rPr>
+        <w:t>speler</w:t>
+      </w:r>
+      <w:proofErr w:type="spellEnd"/>
+      <w:r>
+        <w:rPr>
+          <w:bCs/>
+          <w:lang w:val="en-US"/>
+        </w:rPr>
+        <w:t xml:space="preserve"> 1 wins")</w:t>
       </w:r>
     </w:p>
     <w:p>
@@ -1968,7 +2311,39 @@
           <w:bCs/>
           <w:lang w:val="en-US"/>
         </w:rPr>
-        <w:t xml:space="preserve">            print("speler 2 wins")</w:t>
+        <w:t xml:space="preserve">            </w:t>
+      </w:r>
+      <w:proofErr w:type="gramStart"/>
+      <w:r>
+        <w:rPr>
+          <w:bCs/>
+          <w:lang w:val="en-US"/>
+        </w:rPr>
+        <w:t>print(</w:t>
+      </w:r>
+      <w:proofErr w:type="gramEnd"/>
+      <w:r>
+        <w:rPr>
+          <w:bCs/>
+          <w:lang w:val="en-US"/>
+        </w:rPr>
+        <w:t>"</w:t>
+      </w:r>
+      <w:proofErr w:type="spellStart"/>
+      <w:r>
+        <w:rPr>
+          <w:bCs/>
+          <w:lang w:val="en-US"/>
+        </w:rPr>
+        <w:t>speler</w:t>
+      </w:r>
+      <w:proofErr w:type="spellEnd"/>
+      <w:r>
+        <w:rPr>
+          <w:bCs/>
+          <w:lang w:val="en-US"/>
+        </w:rPr>
+        <w:t xml:space="preserve"> 2 wins")</w:t>
       </w:r>
     </w:p>
     <w:p>
@@ -2060,17 +2435,39 @@
                                 <w:lang w:val="nl-NL"/>
                               </w:rPr>
                             </w:pPr>
+                            <w:proofErr w:type="gramStart"/>
                             <w:r>
                               <w:rPr>
                                 <w:lang w:val="nl-NL"/>
                               </w:rPr>
-                              <w:t>probleem als</w:t>
+                              <w:t>probleem</w:t>
+                            </w:r>
+                            <w:proofErr w:type="gramEnd"/>
+                            <w:r>
+                              <w:rPr>
+                                <w:lang w:val="nl-NL"/>
+                              </w:rPr>
+                              <w:t xml:space="preserve"> als</w:t>
                             </w:r>
                             <w:r>
                               <w:rPr>
                                 <w:lang w:val="nl-NL"/>
                               </w:rPr>
-                              <w:t xml:space="preserve"> speler 2 ook scissors heeft</w:t>
+                              <w:t xml:space="preserve"> speler 2 ook </w:t>
+                            </w:r>
+                            <w:proofErr w:type="spellStart"/>
+                            <w:r>
+                              <w:rPr>
+                                <w:lang w:val="nl-NL"/>
+                              </w:rPr>
+                              <w:t>scissors</w:t>
+                            </w:r>
+                            <w:proofErr w:type="spellEnd"/>
+                            <w:r>
+                              <w:rPr>
+                                <w:lang w:val="nl-NL"/>
+                              </w:rPr>
+                              <w:t xml:space="preserve"> heeft</w:t>
                             </w:r>
                             <w:r>
                               <w:rPr>
@@ -2095,7 +2492,7 @@
           </mc:Choice>
           <mc:Fallback>
             <w:pict>
-              <v:shape w14:anchorId="0BAFEC82" id="Callout: Line 3" o:spid="_x0000_s1029" type="#_x0000_t47" style="position:absolute;margin-left:239.25pt;margin-top:1.4pt;width:99pt;height:54.75pt;z-index:251663360;visibility:visible;mso-wrap-style:square;mso-wrap-distance-left:9pt;mso-wrap-distance-top:0;mso-wrap-distance-right:9pt;mso-wrap-distance-bottom:0;mso-position-horizontal:absolute;mso-position-horizontal-relative:text;mso-position-vertical:absolute;mso-position-vertical-relative:text;v-text-anchor:middle" o:gfxdata="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" adj="-23825,21933" fillcolor="white [3201]" strokecolor="black [3200]" strokeweight="1pt">
+              <v:shape w14:anchorId="0BAFEC82" id="Callout: Line 3" o:spid="_x0000_s1029" type="#_x0000_t47" style="position:absolute;margin-left:239.25pt;margin-top:1.4pt;width:99pt;height:54.75pt;z-index:251663360;visibility:visible;mso-wrap-style:square;mso-wrap-distance-left:9pt;mso-wrap-distance-top:0;mso-wrap-distance-right:9pt;mso-wrap-distance-bottom:0;mso-position-horizontal:absolute;mso-position-horizontal-relative:text;mso-position-vertical:absolute;mso-position-vertical-relative:text;v-text-anchor:middle" o:gfxdata="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" adj="-23825,21933" fillcolor="white [3201]" strokecolor="black [3200]" strokeweight="1pt">
                 <v:textbox>
                   <w:txbxContent>
                     <w:p>
@@ -2154,12 +2551,21 @@
           </mc:Fallback>
         </mc:AlternateContent>
       </w:r>
-      <w:r>
-        <w:rPr>
-          <w:bCs/>
-          <w:lang w:val="en-US"/>
-        </w:rPr>
-        <w:t>if  speler1 == "scissors":</w:t>
+      <w:proofErr w:type="gramStart"/>
+      <w:r>
+        <w:rPr>
+          <w:bCs/>
+          <w:lang w:val="en-US"/>
+        </w:rPr>
+        <w:t>if  speler</w:t>
+      </w:r>
+      <w:proofErr w:type="gramEnd"/>
+      <w:r>
+        <w:rPr>
+          <w:bCs/>
+          <w:lang w:val="en-US"/>
+        </w:rPr>
+        <w:t>1 == "scissors":</w:t>
       </w:r>
     </w:p>
     <w:p>
@@ -2198,7 +2604,39 @@
           <w:bCs/>
           <w:lang w:val="en-US"/>
         </w:rPr>
-        <w:t xml:space="preserve">        print("speler 1 wins")</w:t>
+        <w:t xml:space="preserve">        </w:t>
+      </w:r>
+      <w:proofErr w:type="gramStart"/>
+      <w:r>
+        <w:rPr>
+          <w:bCs/>
+          <w:lang w:val="en-US"/>
+        </w:rPr>
+        <w:t>print(</w:t>
+      </w:r>
+      <w:proofErr w:type="gramEnd"/>
+      <w:r>
+        <w:rPr>
+          <w:bCs/>
+          <w:lang w:val="en-US"/>
+        </w:rPr>
+        <w:t>"</w:t>
+      </w:r>
+      <w:proofErr w:type="spellStart"/>
+      <w:r>
+        <w:rPr>
+          <w:bCs/>
+          <w:lang w:val="en-US"/>
+        </w:rPr>
+        <w:t>speler</w:t>
+      </w:r>
+      <w:proofErr w:type="spellEnd"/>
+      <w:r>
+        <w:rPr>
+          <w:bCs/>
+          <w:lang w:val="en-US"/>
+        </w:rPr>
+        <w:t xml:space="preserve"> 1 wins")</w:t>
       </w:r>
     </w:p>
     <w:p>
@@ -2215,25 +2653,63 @@
         </w:rPr>
         <w:t xml:space="preserve">    </w:t>
       </w:r>
-      <w:r>
-        <w:rPr>
-          <w:bCs/>
-        </w:rPr>
-        <w:t>else:</w:t>
-      </w:r>
-    </w:p>
-    <w:p>
-      <w:pPr>
-        <w:pStyle w:val="NoSpacing"/>
-        <w:rPr>
-          <w:bCs/>
-        </w:rPr>
-      </w:pPr>
-      <w:r>
-        <w:rPr>
-          <w:bCs/>
-        </w:rPr>
-        <w:t xml:space="preserve">        print("speler 2 wins")</w:t>
+      <w:proofErr w:type="spellStart"/>
+      <w:proofErr w:type="gramStart"/>
+      <w:r>
+        <w:rPr>
+          <w:bCs/>
+        </w:rPr>
+        <w:t>else</w:t>
+      </w:r>
+      <w:proofErr w:type="spellEnd"/>
+      <w:proofErr w:type="gramEnd"/>
+      <w:r>
+        <w:rPr>
+          <w:bCs/>
+        </w:rPr>
+        <w:t>:</w:t>
+      </w:r>
+    </w:p>
+    <w:p>
+      <w:pPr>
+        <w:pStyle w:val="NoSpacing"/>
+        <w:rPr>
+          <w:bCs/>
+        </w:rPr>
+      </w:pPr>
+      <w:r>
+        <w:rPr>
+          <w:bCs/>
+        </w:rPr>
+        <w:t xml:space="preserve">        </w:t>
+      </w:r>
+      <w:proofErr w:type="gramStart"/>
+      <w:r>
+        <w:rPr>
+          <w:bCs/>
+        </w:rPr>
+        <w:t>print(</w:t>
+      </w:r>
+      <w:proofErr w:type="gramEnd"/>
+      <w:r>
+        <w:rPr>
+          <w:bCs/>
+        </w:rPr>
+        <w:t xml:space="preserve">"speler 2 </w:t>
+      </w:r>
+      <w:proofErr w:type="spellStart"/>
+      <w:r>
+        <w:rPr>
+          <w:bCs/>
+        </w:rPr>
+        <w:t>wins</w:t>
+      </w:r>
+      <w:proofErr w:type="spellEnd"/>
+      <w:r>
+        <w:rPr>
+          <w:bCs/>
+        </w:rPr>
+        <w:t>")</w:t>
       </w:r>
     </w:p>
     <w:p>
@@ -2345,7 +2821,7 @@
           </mc:Choice>
           <mc:Fallback>
             <w:pict>
-              <v:shape w14:anchorId="4AE3608F" id="Callout: Line 4" o:spid="_x0000_s1030" type="#_x0000_t47" style="position:absolute;margin-left:0;margin-top:3.55pt;width:99pt;height:54.75pt;z-index:251665408;visibility:visible;mso-wrap-style:square;mso-wrap-distance-left:9pt;mso-wrap-distance-top:0;mso-wrap-distance-right:9pt;mso-wrap-distance-bottom:0;mso-position-horizontal:center;mso-position-horizontal-relative:margin;mso-position-vertical:absolute;mso-position-vertical-relative:text;v-text-anchor:middle" o:gfxdata="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" adj="-23825,21933" fillcolor="white [3201]" strokecolor="black [3200]" strokeweight="1pt">
+              <v:shape w14:anchorId="4AE3608F" id="Callout: Line 4" o:spid="_x0000_s1030" type="#_x0000_t47" style="position:absolute;margin-left:0;margin-top:3.55pt;width:99pt;height:54.75pt;z-index:251665408;visibility:visible;mso-wrap-style:square;mso-wrap-distance-left:9pt;mso-wrap-distance-top:0;mso-wrap-distance-right:9pt;mso-wrap-distance-bottom:0;mso-position-horizontal:center;mso-position-horizontal-relative:margin;mso-position-vertical:absolute;mso-position-vertical-relative:text;v-text-anchor:middle" o:gfxdata="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" adj="-23825,21933" fillcolor="white [3201]" strokecolor="black [3200]" strokeweight="1pt">
                 <v:textbox>
                   <w:txbxContent>
                     <w:p>

</xml_diff>

<commit_message>
hoorcollege week 2 prog 2
hoorcollege week 2 van programeren 2 en typefout week 3 verwijdert
</commit_message>
<xml_diff>
--- a/teacher_guides/2a_var_con.docx
+++ b/teacher_guides/2a_var_con.docx
@@ -45,8 +45,17 @@
           <w:b/>
           <w:bCs/>
         </w:rPr>
-        <w:t>Introductie Maximum probleem</w:t>
-      </w:r>
+        <w:t xml:space="preserve">Introductie </w:t>
+      </w:r>
+      <w:proofErr w:type="gramStart"/>
+      <w:r>
+        <w:rPr>
+          <w:b/>
+          <w:bCs/>
+        </w:rPr>
+        <w:t>Maximum probleem</w:t>
+      </w:r>
+      <w:proofErr w:type="gramEnd"/>
       <w:r>
         <w:rPr>
           <w:b/>
@@ -202,20 +211,40 @@
         </w:numPr>
       </w:pPr>
       <w:r>
-        <w:t xml:space="preserve">Hamer op gebruikt “ voor aangeven van een string. </w:t>
-      </w:r>
-    </w:p>
-    <w:p>
-      <w:pPr>
-        <w:pStyle w:val="NoSpacing"/>
-      </w:pPr>
-      <w:r>
-        <w:rPr>
-          <w:b/>
-          <w:bCs/>
-        </w:rPr>
-        <w:t>Terug naar maximum probleem</w:t>
-      </w:r>
+        <w:t xml:space="preserve">5 </w:t>
+      </w:r>
+      <w:r>
+        <w:t xml:space="preserve">Hamer op gebruikt </w:t>
+      </w:r>
+      <w:proofErr w:type="gramStart"/>
+      <w:r>
+        <w:t>“ voor</w:t>
+      </w:r>
+      <w:proofErr w:type="gramEnd"/>
+      <w:r>
+        <w:t xml:space="preserve"> aangeven van een string. </w:t>
+      </w:r>
+    </w:p>
+    <w:p>
+      <w:pPr>
+        <w:pStyle w:val="NoSpacing"/>
+      </w:pPr>
+      <w:r>
+        <w:rPr>
+          <w:b/>
+          <w:bCs/>
+        </w:rPr>
+        <w:t xml:space="preserve">Terug naar </w:t>
+      </w:r>
+      <w:proofErr w:type="gramStart"/>
+      <w:r>
+        <w:rPr>
+          <w:b/>
+          <w:bCs/>
+        </w:rPr>
+        <w:t>maximum probleem</w:t>
+      </w:r>
+      <w:proofErr w:type="gramEnd"/>
       <w:r>
         <w:rPr>
           <w:b/>
@@ -224,7 +253,7 @@
         <w:t xml:space="preserve"> (</w:t>
       </w:r>
       <w:r>
-        <w:t>5 min)</w:t>
+        <w:t>min)</w:t>
       </w:r>
     </w:p>
     <w:p>
@@ -306,12 +335,37 @@
       <w:pPr>
         <w:pStyle w:val="NoSpacing"/>
       </w:pPr>
-      <w:r>
-        <w:rPr>
-          <w:b/>
-          <w:bCs/>
-        </w:rPr>
-        <w:t>Introdoctie if statement</w:t>
+      <w:proofErr w:type="spellStart"/>
+      <w:r>
+        <w:rPr>
+          <w:b/>
+          <w:bCs/>
+        </w:rPr>
+        <w:t>Introdoctie</w:t>
+      </w:r>
+      <w:proofErr w:type="spellEnd"/>
+      <w:r>
+        <w:rPr>
+          <w:b/>
+          <w:bCs/>
+        </w:rPr>
+        <w:t xml:space="preserve"> </w:t>
+      </w:r>
+      <w:proofErr w:type="spellStart"/>
+      <w:r>
+        <w:rPr>
+          <w:b/>
+          <w:bCs/>
+        </w:rPr>
+        <w:t>if</w:t>
+      </w:r>
+      <w:proofErr w:type="spellEnd"/>
+      <w:r>
+        <w:rPr>
+          <w:b/>
+          <w:bCs/>
+        </w:rPr>
+        <w:t xml:space="preserve"> statement</w:t>
       </w:r>
       <w:r>
         <w:rPr>
@@ -342,8 +396,15 @@
           <w:bCs/>
         </w:rPr>
       </w:pPr>
-      <w:r>
-        <w:t>if-statement</w:t>
+      <w:proofErr w:type="spellStart"/>
+      <w:proofErr w:type="gramStart"/>
+      <w:r>
+        <w:t>if</w:t>
+      </w:r>
+      <w:proofErr w:type="spellEnd"/>
+      <w:proofErr w:type="gramEnd"/>
+      <w:r>
+        <w:t>-statement</w:t>
       </w:r>
     </w:p>
     <w:p>
@@ -358,14 +419,20 @@
           <w:bCs/>
         </w:rPr>
       </w:pPr>
-      <w:r>
-        <w:t>opdracht 4</w:t>
-      </w:r>
-    </w:p>
-    <w:p>
-      <w:pPr>
-        <w:pStyle w:val="NoSpacing"/>
-      </w:pPr>
+      <w:proofErr w:type="gramStart"/>
+      <w:r>
+        <w:t>opdracht</w:t>
+      </w:r>
+      <w:proofErr w:type="gramEnd"/>
+      <w:r>
+        <w:t xml:space="preserve"> 4</w:t>
+      </w:r>
+    </w:p>
+    <w:p>
+      <w:pPr>
+        <w:pStyle w:val="NoSpacing"/>
+      </w:pPr>
+      <w:proofErr w:type="spellStart"/>
       <w:r>
         <w:rPr>
           <w:b/>
@@ -373,6 +440,7 @@
         </w:rPr>
         <w:t>If-else</w:t>
       </w:r>
+      <w:proofErr w:type="spellEnd"/>
       <w:r>
         <w:rPr>
           <w:b/>
@@ -396,9 +464,11 @@
           <w:bCs/>
         </w:rPr>
       </w:pPr>
+      <w:proofErr w:type="spellStart"/>
       <w:r>
         <w:t>If-else</w:t>
       </w:r>
+      <w:proofErr w:type="spellEnd"/>
     </w:p>
     <w:p>
       <w:pPr>
@@ -424,12 +494,21 @@
           <w:bCs/>
         </w:rPr>
       </w:pPr>
-      <w:r>
-        <w:rPr>
-          <w:b/>
-          <w:bCs/>
-        </w:rPr>
-        <w:t>If-else boom</w:t>
+      <w:proofErr w:type="spellStart"/>
+      <w:r>
+        <w:rPr>
+          <w:b/>
+          <w:bCs/>
+        </w:rPr>
+        <w:t>If-else</w:t>
+      </w:r>
+      <w:proofErr w:type="spellEnd"/>
+      <w:r>
+        <w:rPr>
+          <w:b/>
+          <w:bCs/>
+        </w:rPr>
+        <w:t xml:space="preserve"> boom</w:t>
       </w:r>
       <w:r>
         <w:rPr>
@@ -457,9 +536,27 @@
           <w:numId w:val="5"/>
         </w:numPr>
       </w:pPr>
-      <w:r>
-        <w:t>If, elif, else</w:t>
-      </w:r>
+      <w:proofErr w:type="spellStart"/>
+      <w:r>
+        <w:t>If</w:t>
+      </w:r>
+      <w:proofErr w:type="spellEnd"/>
+      <w:r>
+        <w:t xml:space="preserve">, </w:t>
+      </w:r>
+      <w:proofErr w:type="spellStart"/>
+      <w:r>
+        <w:t>elif</w:t>
+      </w:r>
+      <w:proofErr w:type="spellEnd"/>
+      <w:r>
+        <w:t xml:space="preserve">, </w:t>
+      </w:r>
+      <w:proofErr w:type="spellStart"/>
+      <w:r>
+        <w:t>else</w:t>
+      </w:r>
+      <w:proofErr w:type="spellEnd"/>
     </w:p>
     <w:p>
       <w:pPr>
@@ -497,6 +594,7 @@
       <w:pPr>
         <w:pStyle w:val="NoSpacing"/>
       </w:pPr>
+      <w:proofErr w:type="gramStart"/>
       <w:r>
         <w:rPr>
           <w:b/>
@@ -504,6 +602,7 @@
         </w:rPr>
         <w:t>afronden</w:t>
       </w:r>
+      <w:proofErr w:type="gramEnd"/>
       <w:r>
         <w:rPr>
           <w:b/>
@@ -544,7 +643,15 @@
         </w:rPr>
       </w:pPr>
       <w:r>
-        <w:t>Wat hebbben we geleerd?</w:t>
+        <w:t xml:space="preserve">Wat </w:t>
+      </w:r>
+      <w:proofErr w:type="spellStart"/>
+      <w:r>
+        <w:t>hebbben</w:t>
+      </w:r>
+      <w:proofErr w:type="spellEnd"/>
+      <w:r>
+        <w:t xml:space="preserve"> we geleerd?</w:t>
       </w:r>
     </w:p>
     <w:p>
@@ -563,7 +670,10 @@
         <w:t xml:space="preserve">Huiswerk voor volgende </w:t>
       </w:r>
       <w:r>
-        <w:t xml:space="preserve">les: </w:t>
+        <w:t>week</w:t>
+      </w:r>
+      <w:r>
+        <w:t xml:space="preserve">: </w:t>
       </w:r>
       <w:r>
         <w:t xml:space="preserve">Opdracht </w:t>
@@ -632,8 +742,13 @@
       <w:r>
         <w:t xml:space="preserve"> </w:t>
       </w:r>
-      <w:r>
-        <w:t>prowise presenter</w:t>
+      <w:proofErr w:type="spellStart"/>
+      <w:r>
+        <w:t>prowise</w:t>
+      </w:r>
+      <w:proofErr w:type="spellEnd"/>
+      <w:r>
+        <w:t xml:space="preserve"> presenter</w:t>
       </w:r>
       <w:r>
         <w:t xml:space="preserve"> </w:t>
@@ -769,9 +884,11 @@
           <w:numId w:val="10"/>
         </w:numPr>
       </w:pPr>
+      <w:proofErr w:type="spellStart"/>
       <w:r>
         <w:t>False</w:t>
       </w:r>
+      <w:proofErr w:type="spellEnd"/>
     </w:p>
     <w:p>
       <w:pPr>
@@ -890,7 +1007,21 @@
         <w:rPr>
           <w:bCs/>
         </w:rPr>
-        <w:t>Code geeft enkel True or False al</w:t>
+        <w:t xml:space="preserve">Code geeft enkel True or </w:t>
+      </w:r>
+      <w:proofErr w:type="spellStart"/>
+      <w:r>
+        <w:rPr>
+          <w:bCs/>
+        </w:rPr>
+        <w:t>False</w:t>
+      </w:r>
+      <w:proofErr w:type="spellEnd"/>
+      <w:r>
+        <w:rPr>
+          <w:bCs/>
+        </w:rPr>
+        <w:t xml:space="preserve"> al</w:t>
       </w:r>
       <w:r>
         <w:rPr>
@@ -981,11 +1112,19 @@
           <w:bCs/>
         </w:rPr>
       </w:pPr>
-      <w:r>
-        <w:rPr>
-          <w:bCs/>
-        </w:rPr>
-        <w:t>print niks</w:t>
+      <w:proofErr w:type="gramStart"/>
+      <w:r>
+        <w:rPr>
+          <w:bCs/>
+        </w:rPr>
+        <w:t>print</w:t>
+      </w:r>
+      <w:proofErr w:type="gramEnd"/>
+      <w:r>
+        <w:rPr>
+          <w:bCs/>
+        </w:rPr>
+        <w:t xml:space="preserve"> niks</w:t>
       </w:r>
     </w:p>
     <w:p>
@@ -999,12 +1138,14 @@
           <w:bCs/>
         </w:rPr>
       </w:pPr>
+      <w:proofErr w:type="spellStart"/>
       <w:r>
         <w:rPr>
           <w:bCs/>
         </w:rPr>
         <w:t>IdentationError</w:t>
       </w:r>
+      <w:proofErr w:type="spellEnd"/>
     </w:p>
     <w:p>
       <w:pPr>
@@ -1126,7 +1267,21 @@
         <w:rPr>
           <w:bCs/>
         </w:rPr>
-        <w:t>“bonjour”</w:t>
+        <w:t>“</w:t>
+      </w:r>
+      <w:proofErr w:type="gramStart"/>
+      <w:r>
+        <w:rPr>
+          <w:bCs/>
+        </w:rPr>
+        <w:t>bonjour</w:t>
+      </w:r>
+      <w:proofErr w:type="gramEnd"/>
+      <w:r>
+        <w:rPr>
+          <w:bCs/>
+        </w:rPr>
+        <w:t>”</w:t>
       </w:r>
     </w:p>
     <w:p>
@@ -1144,7 +1299,23 @@
         <w:rPr>
           <w:bCs/>
         </w:rPr>
-        <w:t>“hello”</w:t>
+        <w:t>“</w:t>
+      </w:r>
+      <w:proofErr w:type="spellStart"/>
+      <w:proofErr w:type="gramStart"/>
+      <w:r>
+        <w:rPr>
+          <w:bCs/>
+        </w:rPr>
+        <w:t>hello</w:t>
+      </w:r>
+      <w:proofErr w:type="spellEnd"/>
+      <w:proofErr w:type="gramEnd"/>
+      <w:r>
+        <w:rPr>
+          <w:bCs/>
+        </w:rPr>
+        <w:t>”</w:t>
       </w:r>
     </w:p>
     <w:p>
@@ -1162,7 +1333,21 @@
         <w:rPr>
           <w:bCs/>
         </w:rPr>
-        <w:t>“bonjour”</w:t>
+        <w:t>“</w:t>
+      </w:r>
+      <w:proofErr w:type="gramStart"/>
+      <w:r>
+        <w:rPr>
+          <w:bCs/>
+        </w:rPr>
+        <w:t>bonjour</w:t>
+      </w:r>
+      <w:proofErr w:type="gramEnd"/>
+      <w:r>
+        <w:rPr>
+          <w:bCs/>
+        </w:rPr>
+        <w:t>”</w:t>
       </w:r>
     </w:p>
     <w:p>
@@ -1180,8 +1365,18 @@
         <w:rPr>
           <w:bCs/>
         </w:rPr>
-        <w:t>“hello</w:t>
-      </w:r>
+        <w:t>“</w:t>
+      </w:r>
+      <w:proofErr w:type="spellStart"/>
+      <w:proofErr w:type="gramStart"/>
+      <w:r>
+        <w:rPr>
+          <w:bCs/>
+        </w:rPr>
+        <w:t>hello</w:t>
+      </w:r>
+      <w:proofErr w:type="spellEnd"/>
+      <w:proofErr w:type="gramEnd"/>
       <w:r>
         <w:rPr>
           <w:bCs/>
@@ -1404,12 +1599,28 @@
                                 <w:lang w:val="en-US"/>
                               </w:rPr>
                             </w:pPr>
+                            <w:proofErr w:type="spellStart"/>
                             <w:r>
                               <w:rPr>
                                 <w:lang w:val="en-US"/>
                               </w:rPr>
-                              <w:t>Verkeerde identation</w:t>
+                              <w:t>Verkeerde</w:t>
                             </w:r>
+                            <w:proofErr w:type="spellEnd"/>
+                            <w:r>
+                              <w:rPr>
+                                <w:lang w:val="en-US"/>
+                              </w:rPr>
+                              <w:t xml:space="preserve"> </w:t>
+                            </w:r>
+                            <w:proofErr w:type="spellStart"/>
+                            <w:r>
+                              <w:rPr>
+                                <w:lang w:val="en-US"/>
+                              </w:rPr>
+                              <w:t>identation</w:t>
+                            </w:r>
+                            <w:proofErr w:type="spellEnd"/>
                           </w:p>
                         </w:txbxContent>
                       </wps:txbx>
@@ -1483,44 +1694,85 @@
           </mc:Fallback>
         </mc:AlternateContent>
       </w:r>
-      <w:r>
-        <w:rPr>
-          <w:b/>
-          <w:lang w:val="en-US"/>
-        </w:rPr>
-        <w:t>Opdracht 8</w:t>
-      </w:r>
-    </w:p>
-    <w:p>
-      <w:pPr>
-        <w:pStyle w:val="NoSpacing"/>
-        <w:rPr>
-          <w:bCs/>
-          <w:lang w:val="en-US"/>
-        </w:rPr>
-      </w:pPr>
-      <w:r>
-        <w:rPr>
-          <w:bCs/>
-          <w:lang w:val="en-US"/>
-        </w:rPr>
-        <w:t>speler1 = (input("rock, paper of scissor "))</w:t>
-      </w:r>
-    </w:p>
-    <w:p>
-      <w:pPr>
-        <w:pStyle w:val="NoSpacing"/>
-        <w:rPr>
-          <w:bCs/>
-          <w:lang w:val="en-US"/>
-        </w:rPr>
-      </w:pPr>
-      <w:r>
-        <w:rPr>
-          <w:bCs/>
-          <w:lang w:val="en-US"/>
-        </w:rPr>
-        <w:t>speler2 = (input("rock, paper of scissor "))</w:t>
+      <w:proofErr w:type="spellStart"/>
+      <w:r>
+        <w:rPr>
+          <w:b/>
+          <w:lang w:val="en-US"/>
+        </w:rPr>
+        <w:t>Opdracht</w:t>
+      </w:r>
+      <w:proofErr w:type="spellEnd"/>
+      <w:r>
+        <w:rPr>
+          <w:b/>
+          <w:lang w:val="en-US"/>
+        </w:rPr>
+        <w:t xml:space="preserve"> 8</w:t>
+      </w:r>
+    </w:p>
+    <w:p>
+      <w:pPr>
+        <w:pStyle w:val="NoSpacing"/>
+        <w:rPr>
+          <w:bCs/>
+          <w:lang w:val="en-US"/>
+        </w:rPr>
+      </w:pPr>
+      <w:r>
+        <w:rPr>
+          <w:bCs/>
+          <w:lang w:val="en-US"/>
+        </w:rPr>
+        <w:t>speler1 = (</w:t>
+      </w:r>
+      <w:proofErr w:type="gramStart"/>
+      <w:r>
+        <w:rPr>
+          <w:bCs/>
+          <w:lang w:val="en-US"/>
+        </w:rPr>
+        <w:t>input(</w:t>
+      </w:r>
+      <w:proofErr w:type="gramEnd"/>
+      <w:r>
+        <w:rPr>
+          <w:bCs/>
+          <w:lang w:val="en-US"/>
+        </w:rPr>
+        <w:t>"rock, paper of scissor "))</w:t>
+      </w:r>
+    </w:p>
+    <w:p>
+      <w:pPr>
+        <w:pStyle w:val="NoSpacing"/>
+        <w:rPr>
+          <w:bCs/>
+          <w:lang w:val="en-US"/>
+        </w:rPr>
+      </w:pPr>
+      <w:r>
+        <w:rPr>
+          <w:bCs/>
+          <w:lang w:val="en-US"/>
+        </w:rPr>
+        <w:t>speler2 = (</w:t>
+      </w:r>
+      <w:proofErr w:type="gramStart"/>
+      <w:r>
+        <w:rPr>
+          <w:bCs/>
+          <w:lang w:val="en-US"/>
+        </w:rPr>
+        <w:t>input(</w:t>
+      </w:r>
+      <w:proofErr w:type="gramEnd"/>
+      <w:r>
+        <w:rPr>
+          <w:bCs/>
+          <w:lang w:val="en-US"/>
+        </w:rPr>
+        <w:t>"rock, paper of scissor "))</w:t>
       </w:r>
     </w:p>
     <w:p>
@@ -1603,12 +1855,28 @@
                                 <w:lang w:val="en-US"/>
                               </w:rPr>
                             </w:pPr>
+                            <w:proofErr w:type="spellStart"/>
                             <w:r>
                               <w:rPr>
                                 <w:lang w:val="en-US"/>
                               </w:rPr>
-                              <w:t>Verkeerde identation</w:t>
+                              <w:t>Verkeerde</w:t>
                             </w:r>
+                            <w:proofErr w:type="spellEnd"/>
+                            <w:r>
+                              <w:rPr>
+                                <w:lang w:val="en-US"/>
+                              </w:rPr>
+                              <w:t xml:space="preserve"> </w:t>
+                            </w:r>
+                            <w:proofErr w:type="spellStart"/>
+                            <w:r>
+                              <w:rPr>
+                                <w:lang w:val="en-US"/>
+                              </w:rPr>
+                              <w:t>identation</w:t>
+                            </w:r>
+                            <w:proofErr w:type="spellEnd"/>
                           </w:p>
                         </w:txbxContent>
                       </wps:txbx>
@@ -1626,7 +1894,7 @@
           </mc:Choice>
           <mc:Fallback>
             <w:pict>
-              <v:shape w14:anchorId="6F4BAEE6" id="Callout: Line 5" o:spid="_x0000_s1027" type="#_x0000_t47" style="position:absolute;margin-left:327pt;margin-top:.4pt;width:99pt;height:54.75pt;z-index:251667456;visibility:visible;mso-wrap-style:square;mso-wrap-distance-left:9pt;mso-wrap-distance-top:0;mso-wrap-distance-right:9pt;mso-wrap-distance-bottom:0;mso-position-horizontal:absolute;mso-position-horizontal-relative:text;mso-position-vertical:absolute;mso-position-vertical-relative:text;v-text-anchor:middle" o:gfxdata="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" adj="-17771,22524" fillcolor="white [3201]" strokecolor="black [3200]" strokeweight="1pt">
+              <v:shape w14:anchorId="6F4BAEE6" id="Callout: Line 5" o:spid="_x0000_s1027" type="#_x0000_t47" style="position:absolute;margin-left:327pt;margin-top:.4pt;width:99pt;height:54.75pt;z-index:251667456;visibility:visible;mso-wrap-style:square;mso-wrap-distance-left:9pt;mso-wrap-distance-top:0;mso-wrap-distance-right:9pt;mso-wrap-distance-bottom:0;mso-position-horizontal:absolute;mso-position-horizontal-relative:text;mso-position-vertical:absolute;mso-position-vertical-relative:text;v-text-anchor:middle" o:gfxdata="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" adj="-17771,22524" fillcolor="white [3201]" strokecolor="black [3200]" strokeweight="1pt">
                 <v:textbox>
                   <w:txbxContent>
                     <w:p>
@@ -1672,8 +1940,17 @@
           <w:bCs/>
           <w:lang w:val="en-US"/>
         </w:rPr>
-        <w:t>if speler1 == "rock" and speler2 =="rock" :</w:t>
-      </w:r>
+        <w:t>if speler1 == "rock" and speler2 =="rock</w:t>
+      </w:r>
+      <w:proofErr w:type="gramStart"/>
+      <w:r>
+        <w:rPr>
+          <w:bCs/>
+          <w:lang w:val="en-US"/>
+        </w:rPr>
+        <w:t>" :</w:t>
+      </w:r>
+      <w:proofErr w:type="gramEnd"/>
     </w:p>
     <w:p>
       <w:pPr>
@@ -1704,8 +1981,17 @@
           <w:bCs/>
           <w:lang w:val="en-US"/>
         </w:rPr>
-        <w:t xml:space="preserve">    if speler1 == "scissor" and speler2 =="scissor" :</w:t>
-      </w:r>
+        <w:t xml:space="preserve">    if speler1 == "scissor" and speler2 =="scissor</w:t>
+      </w:r>
+      <w:proofErr w:type="gramStart"/>
+      <w:r>
+        <w:rPr>
+          <w:bCs/>
+          <w:lang w:val="en-US"/>
+        </w:rPr>
+        <w:t>" :</w:t>
+      </w:r>
+      <w:proofErr w:type="gramEnd"/>
     </w:p>
     <w:p>
       <w:pPr>
@@ -1736,8 +2022,17 @@
           <w:bCs/>
           <w:lang w:val="en-US"/>
         </w:rPr>
-        <w:t xml:space="preserve">        if speler1 == "paper" and speler2 =="paper" :</w:t>
-      </w:r>
+        <w:t xml:space="preserve">        if speler1 == "paper" and speler2 =="paper</w:t>
+      </w:r>
+      <w:proofErr w:type="gramStart"/>
+      <w:r>
+        <w:rPr>
+          <w:bCs/>
+          <w:lang w:val="en-US"/>
+        </w:rPr>
+        <w:t>" :</w:t>
+      </w:r>
+      <w:proofErr w:type="gramEnd"/>
     </w:p>
     <w:p>
       <w:pPr>
@@ -1826,12 +2121,28 @@
                                 <w:lang w:val="en-US"/>
                               </w:rPr>
                             </w:pPr>
+                            <w:proofErr w:type="spellStart"/>
                             <w:r>
                               <w:rPr>
                                 <w:lang w:val="en-US"/>
                               </w:rPr>
-                              <w:t>Verkeerde identation</w:t>
+                              <w:t>Verkeerde</w:t>
                             </w:r>
+                            <w:proofErr w:type="spellEnd"/>
+                            <w:r>
+                              <w:rPr>
+                                <w:lang w:val="en-US"/>
+                              </w:rPr>
+                              <w:t xml:space="preserve"> </w:t>
+                            </w:r>
+                            <w:proofErr w:type="spellStart"/>
+                            <w:r>
+                              <w:rPr>
+                                <w:lang w:val="en-US"/>
+                              </w:rPr>
+                              <w:t>identation</w:t>
+                            </w:r>
+                            <w:proofErr w:type="spellEnd"/>
                           </w:p>
                         </w:txbxContent>
                       </wps:txbx>
@@ -1849,7 +2160,7 @@
           </mc:Choice>
           <mc:Fallback>
             <w:pict>
-              <v:shape w14:anchorId="6B9B2060" id="Callout: Line 2" o:spid="_x0000_s1028" type="#_x0000_t47" style="position:absolute;margin-left:238.5pt;margin-top:1pt;width:99pt;height:54.75pt;z-index:251661312;visibility:visible;mso-wrap-style:square;mso-wrap-distance-left:9pt;mso-wrap-distance-top:0;mso-wrap-distance-right:9pt;mso-wrap-distance-bottom:0;mso-position-horizontal:absolute;mso-position-horizontal-relative:text;mso-position-vertical:absolute;mso-position-vertical-relative:text;v-text-anchor:middle" o:gfxdata="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" adj="-23825,21933" fillcolor="white [3201]" strokecolor="black [3200]" strokeweight="1pt">
+              <v:shape w14:anchorId="6B9B2060" id="Callout: Line 2" o:spid="_x0000_s1028" type="#_x0000_t47" style="position:absolute;margin-left:238.5pt;margin-top:1pt;width:99pt;height:54.75pt;z-index:251661312;visibility:visible;mso-wrap-style:square;mso-wrap-distance-left:9pt;mso-wrap-distance-top:0;mso-wrap-distance-right:9pt;mso-wrap-distance-bottom:0;mso-position-horizontal:absolute;mso-position-horizontal-relative:text;mso-position-vertical:absolute;mso-position-vertical-relative:text;v-text-anchor:middle" o:gfxdata="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" adj="-23825,21933" fillcolor="white [3201]" strokecolor="black [3200]" strokeweight="1pt">
                 <v:textbox>
                   <w:txbxContent>
                     <w:p>
@@ -1936,7 +2247,39 @@
           <w:bCs/>
           <w:lang w:val="en-US"/>
         </w:rPr>
-        <w:t xml:space="preserve">        print("speler 1 wins")</w:t>
+        <w:t xml:space="preserve">        </w:t>
+      </w:r>
+      <w:proofErr w:type="gramStart"/>
+      <w:r>
+        <w:rPr>
+          <w:bCs/>
+          <w:lang w:val="en-US"/>
+        </w:rPr>
+        <w:t>print(</w:t>
+      </w:r>
+      <w:proofErr w:type="gramEnd"/>
+      <w:r>
+        <w:rPr>
+          <w:bCs/>
+          <w:lang w:val="en-US"/>
+        </w:rPr>
+        <w:t>"</w:t>
+      </w:r>
+      <w:proofErr w:type="spellStart"/>
+      <w:r>
+        <w:rPr>
+          <w:bCs/>
+          <w:lang w:val="en-US"/>
+        </w:rPr>
+        <w:t>speler</w:t>
+      </w:r>
+      <w:proofErr w:type="spellEnd"/>
+      <w:r>
+        <w:rPr>
+          <w:bCs/>
+          <w:lang w:val="en-US"/>
+        </w:rPr>
+        <w:t xml:space="preserve"> 1 wins")</w:t>
       </w:r>
     </w:p>
     <w:p>
@@ -1968,7 +2311,39 @@
           <w:bCs/>
           <w:lang w:val="en-US"/>
         </w:rPr>
-        <w:t xml:space="preserve">            print("speler 2 wins")</w:t>
+        <w:t xml:space="preserve">            </w:t>
+      </w:r>
+      <w:proofErr w:type="gramStart"/>
+      <w:r>
+        <w:rPr>
+          <w:bCs/>
+          <w:lang w:val="en-US"/>
+        </w:rPr>
+        <w:t>print(</w:t>
+      </w:r>
+      <w:proofErr w:type="gramEnd"/>
+      <w:r>
+        <w:rPr>
+          <w:bCs/>
+          <w:lang w:val="en-US"/>
+        </w:rPr>
+        <w:t>"</w:t>
+      </w:r>
+      <w:proofErr w:type="spellStart"/>
+      <w:r>
+        <w:rPr>
+          <w:bCs/>
+          <w:lang w:val="en-US"/>
+        </w:rPr>
+        <w:t>speler</w:t>
+      </w:r>
+      <w:proofErr w:type="spellEnd"/>
+      <w:r>
+        <w:rPr>
+          <w:bCs/>
+          <w:lang w:val="en-US"/>
+        </w:rPr>
+        <w:t xml:space="preserve"> 2 wins")</w:t>
       </w:r>
     </w:p>
     <w:p>
@@ -2060,17 +2435,39 @@
                                 <w:lang w:val="nl-NL"/>
                               </w:rPr>
                             </w:pPr>
+                            <w:proofErr w:type="gramStart"/>
                             <w:r>
                               <w:rPr>
                                 <w:lang w:val="nl-NL"/>
                               </w:rPr>
-                              <w:t>probleem als</w:t>
+                              <w:t>probleem</w:t>
+                            </w:r>
+                            <w:proofErr w:type="gramEnd"/>
+                            <w:r>
+                              <w:rPr>
+                                <w:lang w:val="nl-NL"/>
+                              </w:rPr>
+                              <w:t xml:space="preserve"> als</w:t>
                             </w:r>
                             <w:r>
                               <w:rPr>
                                 <w:lang w:val="nl-NL"/>
                               </w:rPr>
-                              <w:t xml:space="preserve"> speler 2 ook scissors heeft</w:t>
+                              <w:t xml:space="preserve"> speler 2 ook </w:t>
+                            </w:r>
+                            <w:proofErr w:type="spellStart"/>
+                            <w:r>
+                              <w:rPr>
+                                <w:lang w:val="nl-NL"/>
+                              </w:rPr>
+                              <w:t>scissors</w:t>
+                            </w:r>
+                            <w:proofErr w:type="spellEnd"/>
+                            <w:r>
+                              <w:rPr>
+                                <w:lang w:val="nl-NL"/>
+                              </w:rPr>
+                              <w:t xml:space="preserve"> heeft</w:t>
                             </w:r>
                             <w:r>
                               <w:rPr>
@@ -2095,7 +2492,7 @@
           </mc:Choice>
           <mc:Fallback>
             <w:pict>
-              <v:shape w14:anchorId="0BAFEC82" id="Callout: Line 3" o:spid="_x0000_s1029" type="#_x0000_t47" style="position:absolute;margin-left:239.25pt;margin-top:1.4pt;width:99pt;height:54.75pt;z-index:251663360;visibility:visible;mso-wrap-style:square;mso-wrap-distance-left:9pt;mso-wrap-distance-top:0;mso-wrap-distance-right:9pt;mso-wrap-distance-bottom:0;mso-position-horizontal:absolute;mso-position-horizontal-relative:text;mso-position-vertical:absolute;mso-position-vertical-relative:text;v-text-anchor:middle" o:gfxdata="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" adj="-23825,21933" fillcolor="white [3201]" strokecolor="black [3200]" strokeweight="1pt">
+              <v:shape w14:anchorId="0BAFEC82" id="Callout: Line 3" o:spid="_x0000_s1029" type="#_x0000_t47" style="position:absolute;margin-left:239.25pt;margin-top:1.4pt;width:99pt;height:54.75pt;z-index:251663360;visibility:visible;mso-wrap-style:square;mso-wrap-distance-left:9pt;mso-wrap-distance-top:0;mso-wrap-distance-right:9pt;mso-wrap-distance-bottom:0;mso-position-horizontal:absolute;mso-position-horizontal-relative:text;mso-position-vertical:absolute;mso-position-vertical-relative:text;v-text-anchor:middle" o:gfxdata="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" adj="-23825,21933" fillcolor="white [3201]" strokecolor="black [3200]" strokeweight="1pt">
                 <v:textbox>
                   <w:txbxContent>
                     <w:p>
@@ -2154,12 +2551,21 @@
           </mc:Fallback>
         </mc:AlternateContent>
       </w:r>
-      <w:r>
-        <w:rPr>
-          <w:bCs/>
-          <w:lang w:val="en-US"/>
-        </w:rPr>
-        <w:t>if  speler1 == "scissors":</w:t>
+      <w:proofErr w:type="gramStart"/>
+      <w:r>
+        <w:rPr>
+          <w:bCs/>
+          <w:lang w:val="en-US"/>
+        </w:rPr>
+        <w:t>if  speler</w:t>
+      </w:r>
+      <w:proofErr w:type="gramEnd"/>
+      <w:r>
+        <w:rPr>
+          <w:bCs/>
+          <w:lang w:val="en-US"/>
+        </w:rPr>
+        <w:t>1 == "scissors":</w:t>
       </w:r>
     </w:p>
     <w:p>
@@ -2198,7 +2604,39 @@
           <w:bCs/>
           <w:lang w:val="en-US"/>
         </w:rPr>
-        <w:t xml:space="preserve">        print("speler 1 wins")</w:t>
+        <w:t xml:space="preserve">        </w:t>
+      </w:r>
+      <w:proofErr w:type="gramStart"/>
+      <w:r>
+        <w:rPr>
+          <w:bCs/>
+          <w:lang w:val="en-US"/>
+        </w:rPr>
+        <w:t>print(</w:t>
+      </w:r>
+      <w:proofErr w:type="gramEnd"/>
+      <w:r>
+        <w:rPr>
+          <w:bCs/>
+          <w:lang w:val="en-US"/>
+        </w:rPr>
+        <w:t>"</w:t>
+      </w:r>
+      <w:proofErr w:type="spellStart"/>
+      <w:r>
+        <w:rPr>
+          <w:bCs/>
+          <w:lang w:val="en-US"/>
+        </w:rPr>
+        <w:t>speler</w:t>
+      </w:r>
+      <w:proofErr w:type="spellEnd"/>
+      <w:r>
+        <w:rPr>
+          <w:bCs/>
+          <w:lang w:val="en-US"/>
+        </w:rPr>
+        <w:t xml:space="preserve"> 1 wins")</w:t>
       </w:r>
     </w:p>
     <w:p>
@@ -2215,25 +2653,63 @@
         </w:rPr>
         <w:t xml:space="preserve">    </w:t>
       </w:r>
-      <w:r>
-        <w:rPr>
-          <w:bCs/>
-        </w:rPr>
-        <w:t>else:</w:t>
-      </w:r>
-    </w:p>
-    <w:p>
-      <w:pPr>
-        <w:pStyle w:val="NoSpacing"/>
-        <w:rPr>
-          <w:bCs/>
-        </w:rPr>
-      </w:pPr>
-      <w:r>
-        <w:rPr>
-          <w:bCs/>
-        </w:rPr>
-        <w:t xml:space="preserve">        print("speler 2 wins")</w:t>
+      <w:proofErr w:type="spellStart"/>
+      <w:proofErr w:type="gramStart"/>
+      <w:r>
+        <w:rPr>
+          <w:bCs/>
+        </w:rPr>
+        <w:t>else</w:t>
+      </w:r>
+      <w:proofErr w:type="spellEnd"/>
+      <w:proofErr w:type="gramEnd"/>
+      <w:r>
+        <w:rPr>
+          <w:bCs/>
+        </w:rPr>
+        <w:t>:</w:t>
+      </w:r>
+    </w:p>
+    <w:p>
+      <w:pPr>
+        <w:pStyle w:val="NoSpacing"/>
+        <w:rPr>
+          <w:bCs/>
+        </w:rPr>
+      </w:pPr>
+      <w:r>
+        <w:rPr>
+          <w:bCs/>
+        </w:rPr>
+        <w:t xml:space="preserve">        </w:t>
+      </w:r>
+      <w:proofErr w:type="gramStart"/>
+      <w:r>
+        <w:rPr>
+          <w:bCs/>
+        </w:rPr>
+        <w:t>print(</w:t>
+      </w:r>
+      <w:proofErr w:type="gramEnd"/>
+      <w:r>
+        <w:rPr>
+          <w:bCs/>
+        </w:rPr>
+        <w:t xml:space="preserve">"speler 2 </w:t>
+      </w:r>
+      <w:proofErr w:type="spellStart"/>
+      <w:r>
+        <w:rPr>
+          <w:bCs/>
+        </w:rPr>
+        <w:t>wins</w:t>
+      </w:r>
+      <w:proofErr w:type="spellEnd"/>
+      <w:r>
+        <w:rPr>
+          <w:bCs/>
+        </w:rPr>
+        <w:t>")</w:t>
       </w:r>
     </w:p>
     <w:p>
@@ -2345,7 +2821,7 @@
           </mc:Choice>
           <mc:Fallback>
             <w:pict>
-              <v:shape w14:anchorId="4AE3608F" id="Callout: Line 4" o:spid="_x0000_s1030" type="#_x0000_t47" style="position:absolute;margin-left:0;margin-top:3.55pt;width:99pt;height:54.75pt;z-index:251665408;visibility:visible;mso-wrap-style:square;mso-wrap-distance-left:9pt;mso-wrap-distance-top:0;mso-wrap-distance-right:9pt;mso-wrap-distance-bottom:0;mso-position-horizontal:center;mso-position-horizontal-relative:margin;mso-position-vertical:absolute;mso-position-vertical-relative:text;v-text-anchor:middle" o:gfxdata="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" adj="-23825,21933" fillcolor="white [3201]" strokecolor="black [3200]" strokeweight="1pt">
+              <v:shape w14:anchorId="4AE3608F" id="Callout: Line 4" o:spid="_x0000_s1030" type="#_x0000_t47" style="position:absolute;margin-left:0;margin-top:3.55pt;width:99pt;height:54.75pt;z-index:251665408;visibility:visible;mso-wrap-style:square;mso-wrap-distance-left:9pt;mso-wrap-distance-top:0;mso-wrap-distance-right:9pt;mso-wrap-distance-bottom:0;mso-position-horizontal:center;mso-position-horizontal-relative:margin;mso-position-vertical:absolute;mso-position-vertical-relative:text;v-text-anchor:middle" o:gfxdata="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" adj="-23825,21933" fillcolor="white [3201]" strokecolor="black [3200]" strokeweight="1pt">
                 <v:textbox>
                   <w:txbxContent>
                     <w:p>

</xml_diff>